<commit_message>
Deliverable 2 moved from assigment2 rep
The table that holds the employees is not linked with any other table because an employee can accept appointments and accept/delete reviews but the employee will not be linked to the specific appointment/ review. Or how should i link the employee with the rest of the tables?
</commit_message>
<xml_diff>
--- a/docs/deliverables/Project_Analysis_and_Design_Document.docx
+++ b/docs/deliverables/Project_Analysis_and_Design_Document.docx
@@ -315,29 +315,10 @@
     <w:p>
       <w:pPr>
         <w:pStyle w:val="ListParagraph"/>
-        <w:numPr>
-          <w:ilvl w:val="0"/>
-          <w:numId w:val="15"/>
-        </w:numPr>
-      </w:pPr>
-      <w:r>
-        <w:t xml:space="preserve">For the front-end I will use </w:t>
-      </w:r>
-      <w:r>
-        <w:t>MV*</w:t>
-      </w:r>
-      <w:r>
-        <w:t xml:space="preserve"> </w:t>
-      </w:r>
-      <w:r>
-        <w:rPr>
-          <w:rFonts w:asciiTheme="majorHAnsi" w:hAnsiTheme="majorHAnsi"/>
-        </w:rPr>
-        <w:t>design pattern</w:t>
-      </w:r>
-      <w:r>
-        <w:t xml:space="preserve"> </w:t>
-      </w:r>
+        <w:ind w:left="1440"/>
+      </w:pPr>
+      <w:bookmarkStart w:id="4" w:name="_GoBack"/>
+      <w:bookmarkEnd w:id="4"/>
     </w:p>
     <w:p>
       <w:pPr>
@@ -354,7 +335,7 @@
           <w:rFonts w:ascii="Times New Roman" w:hAnsi="Times New Roman"/>
         </w:rPr>
       </w:pPr>
-      <w:bookmarkStart w:id="4" w:name="_Toc285793959"/>
+      <w:bookmarkStart w:id="5" w:name="_Toc285793959"/>
       <w:r>
         <w:rPr>
           <w:rFonts w:ascii="Times New Roman" w:hAnsi="Times New Roman"/>
@@ -362,7 +343,7 @@
         <w:lastRenderedPageBreak/>
         <w:t>Package Design</w:t>
       </w:r>
-      <w:bookmarkEnd w:id="4"/>
+      <w:bookmarkEnd w:id="5"/>
     </w:p>
     <w:p>
       <w:pPr>
@@ -376,7 +357,7 @@
           <w:rFonts w:ascii="Times New Roman" w:hAnsi="Times New Roman"/>
         </w:rPr>
       </w:pPr>
-      <w:bookmarkStart w:id="5" w:name="_Toc285793960"/>
+      <w:bookmarkStart w:id="6" w:name="_Toc285793960"/>
       <w:r>
         <w:rPr>
           <w:noProof/>
@@ -424,12 +405,9 @@
     <w:p/>
     <w:p/>
     <w:p/>
-    <w:p>
-      <w:bookmarkStart w:id="6" w:name="_GoBack"/>
-      <w:bookmarkEnd w:id="6"/>
-    </w:p>
     <w:p/>
     <w:p/>
+    <w:p/>
     <w:p>
       <w:pPr>
         <w:pStyle w:val="Heading2"/>
@@ -450,7 +428,7 @@
         </w:rPr>
         <w:t>Component and Deployment Diagrams</w:t>
       </w:r>
-      <w:bookmarkEnd w:id="5"/>
+      <w:bookmarkEnd w:id="6"/>
     </w:p>
     <w:p/>
     <w:p>
@@ -1463,11 +1441,21 @@
           <w:tcW w:w="9606" w:type="dxa"/>
         </w:tcPr>
         <w:p>
-          <w:fldSimple w:instr=" TITLE  \* MERGEFORMAT ">
-            <w:r>
-              <w:t>Analysis and Design Document</w:t>
-            </w:r>
-          </w:fldSimple>
+          <w:r>
+            <w:fldChar w:fldCharType="begin"/>
+          </w:r>
+          <w:r>
+            <w:instrText xml:space="preserve"> TITLE  \* MERGEFORMAT </w:instrText>
+          </w:r>
+          <w:r>
+            <w:fldChar w:fldCharType="separate"/>
+          </w:r>
+          <w:r>
+            <w:t>Analysis and Design Document</w:t>
+          </w:r>
+          <w:r>
+            <w:fldChar w:fldCharType="end"/>
+          </w:r>
         </w:p>
       </w:tc>
     </w:tr>
@@ -4161,7 +4149,7 @@
 </file>
 
 <file path=customXml/itemProps2.xml><?xml version="1.0" encoding="utf-8"?>
-<ds:datastoreItem xmlns:ds="http://schemas.openxmlformats.org/officeDocument/2006/customXml" ds:itemID="{1CC25C28-F6D4-492F-B9E2-A2FB6884F413}">
+<ds:datastoreItem xmlns:ds="http://schemas.openxmlformats.org/officeDocument/2006/customXml" ds:itemID="{28E03BD7-FD1E-4FA8-A8F1-70F0E4995A5C}">
   <ds:schemaRefs>
     <ds:schemaRef ds:uri="http://schemas.openxmlformats.org/officeDocument/2006/bibliography"/>
   </ds:schemaRefs>

</xml_diff>